<commit_message>
Final seed before compilation (of the final document)
-Finished introduction
-Millions of little changes here and there…
</commit_message>
<xml_diff>
--- a/jbono_MEMOIRE_00-1-Poeme.docx
+++ b/jbono_MEMOIRE_00-1-Poeme.docx
@@ -6,15 +6,13 @@
       <w:pPr>
         <w:ind w:firstLine="1134"/>
         <w:rPr>
-          <w:rFonts w:ascii="Times New Roman" w:eastAsia="MS Mincho" w:hAnsi="Times New Roman" w:cs="Times New Roman"/>
-          <w:szCs w:val="26"/>
-          <w:lang w:val="en-GB"/>
-        </w:rPr>
-      </w:pPr>
-      <w:r>
-        <w:rPr>
-          <w:rFonts w:ascii="Times New Roman" w:hAnsi="Times New Roman" w:cs="Times New Roman"/>
-          <w:szCs w:val="26"/>
+          <w:rFonts w:ascii="Frutiger Next Pro Light" w:eastAsia="MS Mincho" w:hAnsi="Frutiger Next Pro Light" w:cs="Times New Roman"/>
+          <w:lang w:val="en-GB"/>
+        </w:rPr>
+      </w:pPr>
+      <w:r>
+        <w:rPr>
+          <w:rFonts w:ascii="Frutiger Next Pro Light" w:hAnsi="Frutiger Next Pro Light" w:cs="Times New Roman"/>
           <w:lang w:val="en-GB"/>
         </w:rPr>
         <w:t>This fog over the body and mind,</w:t>
@@ -24,15 +22,13 @@
       <w:pPr>
         <w:ind w:firstLine="1134"/>
         <w:rPr>
-          <w:rFonts w:ascii="Times New Roman" w:eastAsia="MS Mincho" w:hAnsi="Times New Roman" w:cs="Times New Roman"/>
-          <w:szCs w:val="26"/>
-          <w:lang w:val="en-GB"/>
-        </w:rPr>
-      </w:pPr>
-      <w:r>
-        <w:rPr>
-          <w:rFonts w:ascii="Times New Roman" w:hAnsi="Times New Roman" w:cs="Times New Roman"/>
-          <w:szCs w:val="26"/>
+          <w:rFonts w:ascii="Frutiger Next Pro Light" w:eastAsia="MS Mincho" w:hAnsi="Frutiger Next Pro Light" w:cs="Times New Roman"/>
+          <w:lang w:val="en-GB"/>
+        </w:rPr>
+      </w:pPr>
+      <w:r>
+        <w:rPr>
+          <w:rFonts w:ascii="Frutiger Next Pro Light" w:hAnsi="Frutiger Next Pro Light" w:cs="Times New Roman"/>
           <w:lang w:val="en-GB"/>
         </w:rPr>
         <w:t>this sleeping too long on the grill</w:t>
@@ -40,7 +36,6 @@
       <w:r>
         <w:rPr>
           <w:rFonts w:ascii="MS Mincho" w:eastAsia="MS Mincho" w:hAnsi="MS Mincho" w:cs="MS Mincho"/>
-          <w:szCs w:val="26"/>
           <w:lang w:val="en-GB"/>
         </w:rPr>
         <w:t> @@ -51,31 +46,27 @@
       <w:pPr>
         <w:ind w:firstLine="1134"/>
         <w:rPr>
-          <w:rFonts w:ascii="Times New Roman" w:hAnsi="Times New Roman" w:cs="Times New Roman"/>
-          <w:szCs w:val="26"/>
-          <w:lang w:val="en-GB"/>
-        </w:rPr>
-      </w:pPr>
-      <w:r>
-        <w:rPr>
-          <w:rFonts w:ascii="Times New Roman" w:hAnsi="Times New Roman" w:cs="Times New Roman"/>
-          <w:szCs w:val="26"/>
+          <w:rFonts w:ascii="Frutiger Next Pro Light" w:hAnsi="Frutiger Next Pro Light" w:cs="Times New Roman"/>
+          <w:lang w:val="en-GB"/>
+        </w:rPr>
+      </w:pPr>
+      <w:r>
+        <w:rPr>
+          <w:rFonts w:ascii="Frutiger Next Pro Light" w:hAnsi="Frutiger Next Pro Light" w:cs="Times New Roman"/>
           <w:lang w:val="en-GB"/>
         </w:rPr>
         <w:t>of the m</w:t>
       </w:r>
       <w:r>
         <w:rPr>
-          <w:rFonts w:ascii="Times New Roman" w:hAnsi="Times New Roman" w:cs="Times New Roman"/>
-          <w:szCs w:val="26"/>
+          <w:rFonts w:ascii="Frutiger Next Pro Light" w:hAnsi="Frutiger Next Pro Light" w:cs="Times New Roman"/>
           <w:lang w:val="en-GB"/>
         </w:rPr>
         <w:t>attress while morning pours in</w:t>
       </w:r>
       <w:r>
         <w:rPr>
-          <w:rFonts w:ascii="Times New Roman" w:hAnsi="Times New Roman" w:cs="Times New Roman"/>
-          <w:szCs w:val="26"/>
+          <w:rFonts w:ascii="Frutiger Next Pro Light" w:hAnsi="Frutiger Next Pro Light" w:cs="Times New Roman"/>
           <w:lang w:val="en-GB"/>
         </w:rPr>
         <w:t xml:space="preserve">... </w:t>
@@ -85,25 +76,22 @@
       <w:pPr>
         <w:ind w:firstLine="1134"/>
         <w:rPr>
-          <w:rFonts w:ascii="Times New Roman" w:hAnsi="Times New Roman" w:cs="Times New Roman"/>
-          <w:sz w:val="22"/>
-          <w:lang w:val="en-GB"/>
-        </w:rPr>
-      </w:pPr>
-    </w:p>
-    <w:p>
-      <w:pPr>
-        <w:ind w:firstLine="1134"/>
-        <w:rPr>
-          <w:rFonts w:ascii="Times New Roman" w:eastAsia="MS Mincho" w:hAnsi="Times New Roman" w:cs="Times New Roman"/>
-          <w:szCs w:val="26"/>
-          <w:lang w:val="en-GB"/>
-        </w:rPr>
-      </w:pPr>
-      <w:r>
-        <w:rPr>
-          <w:rFonts w:ascii="Times New Roman" w:hAnsi="Times New Roman" w:cs="Times New Roman"/>
-          <w:szCs w:val="26"/>
+          <w:rFonts w:ascii="Frutiger Next Pro Light" w:hAnsi="Frutiger Next Pro Light" w:cs="Times New Roman"/>
+          <w:lang w:val="en-GB"/>
+        </w:rPr>
+      </w:pPr>
+    </w:p>
+    <w:p>
+      <w:pPr>
+        <w:ind w:firstLine="1134"/>
+        <w:rPr>
+          <w:rFonts w:ascii="Frutiger Next Pro Light" w:eastAsia="MS Mincho" w:hAnsi="Frutiger Next Pro Light" w:cs="Times New Roman"/>
+          <w:lang w:val="en-GB"/>
+        </w:rPr>
+      </w:pPr>
+      <w:r>
+        <w:rPr>
+          <w:rFonts w:ascii="Frutiger Next Pro Light" w:hAnsi="Frutiger Next Pro Light" w:cs="Times New Roman"/>
           <w:lang w:val="en-GB"/>
         </w:rPr>
         <w:t>It's ten below. The sun is shining</w:t>
@@ -113,23 +101,20 @@
       <w:pPr>
         <w:ind w:firstLine="1134"/>
         <w:rPr>
-          <w:rFonts w:ascii="Times New Roman" w:hAnsi="Times New Roman" w:cs="Times New Roman"/>
-          <w:szCs w:val="26"/>
-          <w:lang w:val="en-GB"/>
-        </w:rPr>
-      </w:pPr>
-      <w:r>
-        <w:rPr>
-          <w:rFonts w:ascii="Times New Roman" w:hAnsi="Times New Roman" w:cs="Times New Roman"/>
-          <w:szCs w:val="26"/>
+          <w:rFonts w:ascii="Frutiger Next Pro Light" w:hAnsi="Frutiger Next Pro Light" w:cs="Times New Roman"/>
+          <w:lang w:val="en-GB"/>
+        </w:rPr>
+      </w:pPr>
+      <w:r>
+        <w:rPr>
+          <w:rFonts w:ascii="Frutiger Next Pro Light" w:hAnsi="Frutiger Next Pro Light" w:cs="Times New Roman"/>
           <w:lang w:val="en-GB"/>
         </w:rPr>
         <w:t>but it's too cold</w:t>
       </w:r>
       <w:r>
         <w:rPr>
-          <w:rFonts w:ascii="Times New Roman" w:hAnsi="Times New Roman" w:cs="Times New Roman"/>
-          <w:szCs w:val="26"/>
+          <w:rFonts w:ascii="Frutiger Next Pro Light" w:hAnsi="Frutiger Next Pro Light" w:cs="Times New Roman"/>
           <w:lang w:val="en-GB"/>
         </w:rPr>
         <w:t xml:space="preserve"> to go out. The children, true,</w:t>
@@ -139,15 +124,13 @@
       <w:pPr>
         <w:ind w:firstLine="1134"/>
         <w:rPr>
-          <w:rFonts w:ascii="Times New Roman" w:eastAsia="MS Mincho" w:hAnsi="Times New Roman" w:cs="Times New Roman"/>
-          <w:szCs w:val="26"/>
-          <w:lang w:val="en-GB"/>
-        </w:rPr>
-      </w:pPr>
-      <w:r>
-        <w:rPr>
-          <w:rFonts w:ascii="Times New Roman" w:hAnsi="Times New Roman" w:cs="Times New Roman"/>
-          <w:szCs w:val="26"/>
+          <w:rFonts w:ascii="Frutiger Next Pro Light" w:eastAsia="MS Mincho" w:hAnsi="Frutiger Next Pro Light" w:cs="Times New Roman"/>
+          <w:lang w:val="en-GB"/>
+        </w:rPr>
+      </w:pPr>
+      <w:r>
+        <w:rPr>
+          <w:rFonts w:ascii="Frutiger Next Pro Light" w:hAnsi="Frutiger Next Pro Light" w:cs="Times New Roman"/>
           <w:lang w:val="en-GB"/>
         </w:rPr>
         <w:t>are bundled up, drive their snowmobiles</w:t>
@@ -157,15 +140,13 @@
       <w:pPr>
         <w:ind w:firstLine="1134"/>
         <w:rPr>
-          <w:rFonts w:ascii="Times New Roman" w:hAnsi="Times New Roman" w:cs="Times New Roman"/>
-          <w:szCs w:val="26"/>
-          <w:lang w:val="en-GB"/>
-        </w:rPr>
-      </w:pPr>
-      <w:r>
-        <w:rPr>
-          <w:rFonts w:ascii="Times New Roman" w:hAnsi="Times New Roman" w:cs="Times New Roman"/>
-          <w:szCs w:val="26"/>
+          <w:rFonts w:ascii="Frutiger Next Pro Light" w:hAnsi="Frutiger Next Pro Light" w:cs="Times New Roman"/>
+          <w:lang w:val="en-GB"/>
+        </w:rPr>
+      </w:pPr>
+      <w:r>
+        <w:rPr>
+          <w:rFonts w:ascii="Frutiger Next Pro Light" w:hAnsi="Frutiger Next Pro Light" w:cs="Times New Roman"/>
           <w:lang w:val="en-GB"/>
         </w:rPr>
         <w:t xml:space="preserve">over the ice with a swishing sound, a sigh. </w:t>
@@ -175,43 +156,54 @@
       <w:pPr>
         <w:ind w:firstLine="1134"/>
         <w:rPr>
-          <w:rFonts w:ascii="Times New Roman" w:hAnsi="Times New Roman" w:cs="Times New Roman"/>
-          <w:sz w:val="22"/>
-          <w:lang w:val="en-GB"/>
-        </w:rPr>
-      </w:pPr>
-    </w:p>
-    <w:p>
-      <w:pPr>
-        <w:ind w:firstLine="1134"/>
-        <w:rPr>
-          <w:rFonts w:ascii="Times New Roman" w:eastAsia="MS Mincho" w:hAnsi="Times New Roman" w:cs="Times New Roman"/>
-          <w:szCs w:val="26"/>
-          <w:lang w:val="en-GB"/>
-        </w:rPr>
-      </w:pPr>
-      <w:r>
-        <w:rPr>
-          <w:rFonts w:ascii="Times New Roman" w:hAnsi="Times New Roman" w:cs="Times New Roman"/>
-          <w:szCs w:val="26"/>
-          <w:lang w:val="en-GB"/>
-        </w:rPr>
-        <w:t>In the movies we could say</w:t>
-      </w:r>
-    </w:p>
-    <w:p>
-      <w:pPr>
-        <w:ind w:firstLine="1134"/>
-        <w:rPr>
-          <w:rFonts w:ascii="Times New Roman" w:hAnsi="Times New Roman" w:cs="Times New Roman"/>
-          <w:szCs w:val="26"/>
-          <w:lang w:val="en-GB"/>
-        </w:rPr>
-      </w:pPr>
-      <w:r>
-        <w:rPr>
-          <w:rFonts w:ascii="Times New Roman" w:hAnsi="Times New Roman" w:cs="Times New Roman"/>
-          <w:szCs w:val="26"/>
+          <w:rFonts w:ascii="Frutiger Next Pro Light" w:hAnsi="Frutiger Next Pro Light" w:cs="Times New Roman"/>
+          <w:lang w:val="en-GB"/>
+        </w:rPr>
+      </w:pPr>
+    </w:p>
+    <w:p>
+      <w:pPr>
+        <w:ind w:firstLine="1134"/>
+        <w:rPr>
+          <w:rFonts w:ascii="Frutiger Next Pro Light" w:eastAsia="MS Mincho" w:hAnsi="Frutiger Next Pro Light" w:cs="Times New Roman"/>
+          <w:lang w:val="en-GB"/>
+        </w:rPr>
+      </w:pPr>
+      <w:r>
+        <w:rPr>
+          <w:rFonts w:ascii="Frutiger Next Pro Light" w:hAnsi="Frutiger Next Pro Light" w:cs="Times New Roman"/>
+          <w:lang w:val="en-GB"/>
+        </w:rPr>
+        <w:t xml:space="preserve">In the </w:t>
+      </w:r>
+      <w:proofErr w:type="gramStart"/>
+      <w:r>
+        <w:rPr>
+          <w:rFonts w:ascii="Frutiger Next Pro Light" w:hAnsi="Frutiger Next Pro Light" w:cs="Times New Roman"/>
+          <w:lang w:val="en-GB"/>
+        </w:rPr>
+        <w:t>movies</w:t>
+      </w:r>
+      <w:proofErr w:type="gramEnd"/>
+      <w:r>
+        <w:rPr>
+          <w:rFonts w:ascii="Frutiger Next Pro Light" w:hAnsi="Frutiger Next Pro Light" w:cs="Times New Roman"/>
+          <w:lang w:val="en-GB"/>
+        </w:rPr>
+        <w:t xml:space="preserve"> we could say</w:t>
+      </w:r>
+    </w:p>
+    <w:p>
+      <w:pPr>
+        <w:ind w:firstLine="1134"/>
+        <w:rPr>
+          <w:rFonts w:ascii="Frutiger Next Pro Light" w:hAnsi="Frutiger Next Pro Light" w:cs="Times New Roman"/>
+          <w:lang w:val="en-GB"/>
+        </w:rPr>
+      </w:pPr>
+      <w:r>
+        <w:rPr>
+          <w:rFonts w:ascii="Frutiger Next Pro Light" w:hAnsi="Frutiger Next Pro Light" w:cs="Times New Roman"/>
           <w:lang w:val="en-GB"/>
         </w:rPr>
         <w:t xml:space="preserve">What's there to awaken for? and mean </w:t>
@@ -221,15 +213,13 @@
       <w:pPr>
         <w:ind w:firstLine="1134"/>
         <w:rPr>
-          <w:rFonts w:ascii="Times New Roman" w:hAnsi="Times New Roman" w:cs="Times New Roman"/>
-          <w:szCs w:val="26"/>
-          <w:lang w:val="en-GB"/>
-        </w:rPr>
-      </w:pPr>
-      <w:r>
-        <w:rPr>
-          <w:rFonts w:ascii="Times New Roman" w:hAnsi="Times New Roman" w:cs="Times New Roman"/>
-          <w:szCs w:val="26"/>
+          <w:rFonts w:ascii="Frutiger Next Pro Light" w:hAnsi="Frutiger Next Pro Light" w:cs="Times New Roman"/>
+          <w:lang w:val="en-GB"/>
+        </w:rPr>
+      </w:pPr>
+      <w:r>
+        <w:rPr>
+          <w:rFonts w:ascii="Frutiger Next Pro Light" w:hAnsi="Frutiger Next Pro Light" w:cs="Times New Roman"/>
           <w:lang w:val="en-GB"/>
         </w:rPr>
         <w:t xml:space="preserve">the day's too long to gather in. </w:t>
@@ -239,25 +229,22 @@
       <w:pPr>
         <w:ind w:firstLine="1134"/>
         <w:rPr>
-          <w:rFonts w:ascii="Times New Roman" w:hAnsi="Times New Roman" w:cs="Times New Roman"/>
-          <w:sz w:val="22"/>
-          <w:lang w:val="en-GB"/>
-        </w:rPr>
-      </w:pPr>
-    </w:p>
-    <w:p>
-      <w:pPr>
-        <w:ind w:firstLine="1134"/>
-        <w:rPr>
-          <w:rFonts w:ascii="Times New Roman" w:eastAsia="MS Mincho" w:hAnsi="Times New Roman" w:cs="Times New Roman"/>
-          <w:szCs w:val="26"/>
-          <w:lang w:val="en-GB"/>
-        </w:rPr>
-      </w:pPr>
-      <w:r>
-        <w:rPr>
-          <w:rFonts w:ascii="Times New Roman" w:hAnsi="Times New Roman" w:cs="Times New Roman"/>
-          <w:szCs w:val="26"/>
+          <w:rFonts w:ascii="Frutiger Next Pro Light" w:hAnsi="Frutiger Next Pro Light" w:cs="Times New Roman"/>
+          <w:lang w:val="en-GB"/>
+        </w:rPr>
+      </w:pPr>
+    </w:p>
+    <w:p>
+      <w:pPr>
+        <w:ind w:firstLine="1134"/>
+        <w:rPr>
+          <w:rFonts w:ascii="Frutiger Next Pro Light" w:eastAsia="MS Mincho" w:hAnsi="Frutiger Next Pro Light" w:cs="Times New Roman"/>
+          <w:lang w:val="en-GB"/>
+        </w:rPr>
+      </w:pPr>
+      <w:r>
+        <w:rPr>
+          <w:rFonts w:ascii="Frutiger Next Pro Light" w:hAnsi="Frutiger Next Pro Light" w:cs="Times New Roman"/>
           <w:lang w:val="en-GB"/>
         </w:rPr>
         <w:t>The lone squirrel on the roof,</w:t>
@@ -267,15 +254,13 @@
       <w:pPr>
         <w:ind w:firstLine="1134"/>
         <w:rPr>
-          <w:rFonts w:ascii="Times New Roman" w:hAnsi="Times New Roman" w:cs="Times New Roman"/>
-          <w:szCs w:val="26"/>
-          <w:lang w:val="en-GB"/>
-        </w:rPr>
-      </w:pPr>
-      <w:r>
-        <w:rPr>
-          <w:rFonts w:ascii="Times New Roman" w:hAnsi="Times New Roman" w:cs="Times New Roman"/>
-          <w:szCs w:val="26"/>
+          <w:rFonts w:ascii="Frutiger Next Pro Light" w:hAnsi="Frutiger Next Pro Light" w:cs="Times New Roman"/>
+          <w:lang w:val="en-GB"/>
+        </w:rPr>
+      </w:pPr>
+      <w:r>
+        <w:rPr>
+          <w:rFonts w:ascii="Frutiger Next Pro Light" w:hAnsi="Frutiger Next Pro Light" w:cs="Times New Roman"/>
           <w:lang w:val="en-GB"/>
         </w:rPr>
         <w:t xml:space="preserve">looking at the last shell of pinecone, </w:t>
@@ -285,15 +270,13 @@
       <w:pPr>
         <w:ind w:firstLine="1134"/>
         <w:rPr>
-          <w:rFonts w:ascii="Times New Roman" w:hAnsi="Times New Roman" w:cs="Times New Roman"/>
-          <w:szCs w:val="26"/>
-          <w:lang w:val="en-GB"/>
-        </w:rPr>
-      </w:pPr>
-      <w:r>
-        <w:rPr>
-          <w:rFonts w:ascii="Times New Roman" w:hAnsi="Times New Roman" w:cs="Times New Roman"/>
-          <w:szCs w:val="26"/>
+          <w:rFonts w:ascii="Frutiger Next Pro Light" w:hAnsi="Frutiger Next Pro Light" w:cs="Times New Roman"/>
+          <w:lang w:val="en-GB"/>
+        </w:rPr>
+      </w:pPr>
+      <w:r>
+        <w:rPr>
+          <w:rFonts w:ascii="Frutiger Next Pro Light" w:hAnsi="Frutiger Next Pro Light" w:cs="Times New Roman"/>
           <w:lang w:val="en-GB"/>
         </w:rPr>
         <w:t xml:space="preserve">the annoying noise of my wrist watch, </w:t>
@@ -303,15 +286,13 @@
       <w:pPr>
         <w:ind w:firstLine="1134"/>
         <w:rPr>
-          <w:rFonts w:ascii="Times New Roman" w:hAnsi="Times New Roman" w:cs="Times New Roman"/>
-          <w:szCs w:val="26"/>
-          <w:lang w:val="en-GB"/>
-        </w:rPr>
-      </w:pPr>
-      <w:r>
-        <w:rPr>
-          <w:rFonts w:ascii="Times New Roman" w:hAnsi="Times New Roman" w:cs="Times New Roman"/>
-          <w:szCs w:val="26"/>
+          <w:rFonts w:ascii="Frutiger Next Pro Light" w:hAnsi="Frutiger Next Pro Light" w:cs="Times New Roman"/>
+          <w:lang w:val="en-GB"/>
+        </w:rPr>
+      </w:pPr>
+      <w:r>
+        <w:rPr>
+          <w:rFonts w:ascii="Frutiger Next Pro Light" w:hAnsi="Frutiger Next Pro Light" w:cs="Times New Roman"/>
           <w:lang w:val="en-GB"/>
         </w:rPr>
         <w:t xml:space="preserve">the reminder of how little gets done. </w:t>
@@ -321,25 +302,22 @@
       <w:pPr>
         <w:ind w:firstLine="1134"/>
         <w:rPr>
-          <w:rFonts w:ascii="Times New Roman" w:hAnsi="Times New Roman" w:cs="Times New Roman"/>
-          <w:sz w:val="22"/>
-          <w:lang w:val="en-GB"/>
-        </w:rPr>
-      </w:pPr>
-    </w:p>
-    <w:p>
-      <w:pPr>
-        <w:ind w:firstLine="1134"/>
-        <w:rPr>
-          <w:rFonts w:ascii="Times New Roman" w:hAnsi="Times New Roman" w:cs="Times New Roman"/>
-          <w:szCs w:val="26"/>
-          <w:lang w:val="en-GB"/>
-        </w:rPr>
-      </w:pPr>
-      <w:r>
-        <w:rPr>
-          <w:rFonts w:ascii="Times New Roman" w:hAnsi="Times New Roman" w:cs="Times New Roman"/>
-          <w:szCs w:val="26"/>
+          <w:rFonts w:ascii="Frutiger Next Pro Light" w:hAnsi="Frutiger Next Pro Light" w:cs="Times New Roman"/>
+          <w:lang w:val="en-GB"/>
+        </w:rPr>
+      </w:pPr>
+    </w:p>
+    <w:p>
+      <w:pPr>
+        <w:ind w:firstLine="1134"/>
+        <w:rPr>
+          <w:rFonts w:ascii="Frutiger Next Pro Light" w:hAnsi="Frutiger Next Pro Light" w:cs="Times New Roman"/>
+          <w:lang w:val="en-GB"/>
+        </w:rPr>
+      </w:pPr>
+      <w:r>
+        <w:rPr>
+          <w:rFonts w:ascii="Frutiger Next Pro Light" w:hAnsi="Frutiger Next Pro Light" w:cs="Times New Roman"/>
           <w:lang w:val="en-GB"/>
         </w:rPr>
         <w:t xml:space="preserve">Last night in the dark we saw </w:t>
@@ -349,15 +327,13 @@
       <w:pPr>
         <w:ind w:firstLine="1134"/>
         <w:rPr>
-          <w:rFonts w:ascii="Times New Roman" w:hAnsi="Times New Roman" w:cs="Times New Roman"/>
-          <w:sz w:val="22"/>
-          <w:lang w:val="en-GB"/>
-        </w:rPr>
-      </w:pPr>
-      <w:r>
-        <w:rPr>
-          <w:rFonts w:ascii="Times New Roman" w:hAnsi="Times New Roman" w:cs="Times New Roman"/>
-          <w:szCs w:val="26"/>
+          <w:rFonts w:ascii="Frutiger Next Pro Light" w:hAnsi="Frutiger Next Pro Light" w:cs="Times New Roman"/>
+          <w:lang w:val="en-GB"/>
+        </w:rPr>
+      </w:pPr>
+      <w:r>
+        <w:rPr>
+          <w:rFonts w:ascii="Frutiger Next Pro Light" w:hAnsi="Frutiger Next Pro Light" w:cs="Times New Roman"/>
           <w:lang w:val="en-GB"/>
         </w:rPr>
         <w:t xml:space="preserve">a whole city taken over </w:t>
@@ -367,15 +343,13 @@
       <w:pPr>
         <w:ind w:firstLine="1134"/>
         <w:rPr>
-          <w:rFonts w:ascii="Times New Roman" w:hAnsi="Times New Roman" w:cs="Times New Roman"/>
-          <w:szCs w:val="26"/>
-          <w:lang w:val="en-GB"/>
-        </w:rPr>
-      </w:pPr>
-      <w:r>
-        <w:rPr>
-          <w:rFonts w:ascii="Times New Roman" w:hAnsi="Times New Roman" w:cs="Times New Roman"/>
-          <w:szCs w:val="26"/>
+          <w:rFonts w:ascii="Frutiger Next Pro Light" w:hAnsi="Frutiger Next Pro Light" w:cs="Times New Roman"/>
+          <w:lang w:val="en-GB"/>
+        </w:rPr>
+      </w:pPr>
+      <w:r>
+        <w:rPr>
+          <w:rFonts w:ascii="Frutiger Next Pro Light" w:hAnsi="Frutiger Next Pro Light" w:cs="Times New Roman"/>
           <w:lang w:val="en-GB"/>
         </w:rPr>
         <w:t xml:space="preserve">by bodies without feeling, substitutes </w:t>
@@ -385,15 +359,13 @@
       <w:pPr>
         <w:ind w:firstLine="1134"/>
         <w:rPr>
-          <w:rFonts w:ascii="Times New Roman" w:hAnsi="Times New Roman" w:cs="Times New Roman"/>
-          <w:szCs w:val="26"/>
-          <w:lang w:val="en-GB"/>
-        </w:rPr>
-      </w:pPr>
-      <w:r>
-        <w:rPr>
-          <w:rFonts w:ascii="Times New Roman" w:hAnsi="Times New Roman" w:cs="Times New Roman"/>
-          <w:szCs w:val="26"/>
+          <w:rFonts w:ascii="Frutiger Next Pro Light" w:hAnsi="Frutiger Next Pro Light" w:cs="Times New Roman"/>
+          <w:lang w:val="en-GB"/>
+        </w:rPr>
+      </w:pPr>
+      <w:r>
+        <w:rPr>
+          <w:rFonts w:ascii="Frutiger Next Pro Light" w:hAnsi="Frutiger Next Pro Light" w:cs="Times New Roman"/>
           <w:lang w:val="en-GB"/>
         </w:rPr>
         <w:t xml:space="preserve">for ourselves. The stone faces </w:t>
@@ -403,33 +375,29 @@
       <w:pPr>
         <w:ind w:firstLine="1134"/>
         <w:rPr>
-          <w:rFonts w:ascii="Times New Roman" w:hAnsi="Times New Roman" w:cs="Times New Roman"/>
-          <w:sz w:val="22"/>
-          <w:lang w:val="en-GB"/>
-        </w:rPr>
-      </w:pPr>
-    </w:p>
-    <w:p>
-      <w:pPr>
-        <w:ind w:firstLine="1134"/>
-        <w:rPr>
-          <w:rFonts w:ascii="Times New Roman" w:hAnsi="Times New Roman" w:cs="Times New Roman"/>
-          <w:szCs w:val="26"/>
-          <w:lang w:val="en-GB"/>
-        </w:rPr>
-      </w:pPr>
-      <w:r>
-        <w:rPr>
-          <w:rFonts w:ascii="Times New Roman" w:hAnsi="Times New Roman" w:cs="Times New Roman"/>
-          <w:szCs w:val="26"/>
+          <w:rFonts w:ascii="Frutiger Next Pro Light" w:hAnsi="Frutiger Next Pro Light" w:cs="Times New Roman"/>
+          <w:lang w:val="en-GB"/>
+        </w:rPr>
+      </w:pPr>
+    </w:p>
+    <w:p>
+      <w:pPr>
+        <w:ind w:firstLine="1134"/>
+        <w:rPr>
+          <w:rFonts w:ascii="Frutiger Next Pro Light" w:hAnsi="Frutiger Next Pro Light" w:cs="Times New Roman"/>
+          <w:lang w:val="en-GB"/>
+        </w:rPr>
+      </w:pPr>
+      <w:r>
+        <w:rPr>
+          <w:rFonts w:ascii="Frutiger Next Pro Light" w:hAnsi="Frutiger Next Pro Light" w:cs="Times New Roman"/>
           <w:lang w:val="en-GB"/>
         </w:rPr>
         <w:t>of stran</w:t>
       </w:r>
       <w:r>
         <w:rPr>
-          <w:rFonts w:ascii="Times New Roman" w:hAnsi="Times New Roman" w:cs="Times New Roman"/>
-          <w:szCs w:val="26"/>
+          <w:rFonts w:ascii="Frutiger Next Pro Light" w:hAnsi="Frutiger Next Pro Light" w:cs="Times New Roman"/>
           <w:lang w:val="en-GB"/>
         </w:rPr>
         <w:t>gers in motion, without motive,</w:t>
@@ -439,15 +407,13 @@
       <w:pPr>
         <w:ind w:firstLine="1134"/>
         <w:rPr>
-          <w:rFonts w:ascii="Times New Roman" w:hAnsi="Times New Roman" w:cs="Times New Roman"/>
-          <w:sz w:val="22"/>
-          <w:lang w:val="en-GB"/>
-        </w:rPr>
-      </w:pPr>
-      <w:r>
-        <w:rPr>
-          <w:rFonts w:ascii="Times New Roman" w:hAnsi="Times New Roman" w:cs="Times New Roman"/>
-          <w:szCs w:val="26"/>
+          <w:rFonts w:ascii="Frutiger Next Pro Light" w:hAnsi="Frutiger Next Pro Light" w:cs="Times New Roman"/>
+          <w:lang w:val="en-GB"/>
+        </w:rPr>
+      </w:pPr>
+      <w:r>
+        <w:rPr>
+          <w:rFonts w:ascii="Frutiger Next Pro Light" w:hAnsi="Frutiger Next Pro Light" w:cs="Times New Roman"/>
           <w:lang w:val="en-GB"/>
         </w:rPr>
         <w:t xml:space="preserve">in a daze was somehow comic, as if </w:t>
@@ -457,15 +423,13 @@
       <w:pPr>
         <w:ind w:firstLine="1134"/>
         <w:rPr>
-          <w:rFonts w:ascii="Times New Roman" w:eastAsia="MS Mincho" w:hAnsi="Times New Roman" w:cs="Times New Roman"/>
-          <w:szCs w:val="26"/>
-          <w:lang w:val="en-GB"/>
-        </w:rPr>
-      </w:pPr>
-      <w:r>
-        <w:rPr>
-          <w:rFonts w:ascii="Times New Roman" w:hAnsi="Times New Roman" w:cs="Times New Roman"/>
-          <w:szCs w:val="26"/>
+          <w:rFonts w:ascii="Frutiger Next Pro Light" w:eastAsia="MS Mincho" w:hAnsi="Frutiger Next Pro Light" w:cs="Times New Roman"/>
+          <w:lang w:val="en-GB"/>
+        </w:rPr>
+      </w:pPr>
+      <w:r>
+        <w:rPr>
+          <w:rFonts w:ascii="Frutiger Next Pro Light" w:hAnsi="Frutiger Next Pro Light" w:cs="Times New Roman"/>
           <w:lang w:val="en-GB"/>
         </w:rPr>
         <w:t>only a single face held close</w:t>
@@ -475,15 +439,13 @@
       <w:pPr>
         <w:ind w:firstLine="1134"/>
         <w:rPr>
-          <w:rFonts w:ascii="Times New Roman" w:hAnsi="Times New Roman" w:cs="Times New Roman"/>
-          <w:szCs w:val="26"/>
-          <w:lang w:val="en-GB"/>
-        </w:rPr>
-      </w:pPr>
-      <w:r>
-        <w:rPr>
-          <w:rFonts w:ascii="Times New Roman" w:hAnsi="Times New Roman" w:cs="Times New Roman"/>
-          <w:szCs w:val="26"/>
+          <w:rFonts w:ascii="Frutiger Next Pro Light" w:hAnsi="Frutiger Next Pro Light" w:cs="Times New Roman"/>
+          <w:lang w:val="en-GB"/>
+        </w:rPr>
+      </w:pPr>
+      <w:r>
+        <w:rPr>
+          <w:rFonts w:ascii="Frutiger Next Pro Light" w:hAnsi="Frutiger Next Pro Light" w:cs="Times New Roman"/>
           <w:lang w:val="en-GB"/>
         </w:rPr>
         <w:t xml:space="preserve">could take us in, could threaten us. </w:t>
@@ -493,25 +455,22 @@
       <w:pPr>
         <w:ind w:firstLine="1134"/>
         <w:rPr>
-          <w:rFonts w:ascii="Times New Roman" w:hAnsi="Times New Roman" w:cs="Times New Roman"/>
-          <w:sz w:val="22"/>
-          <w:lang w:val="en-GB"/>
-        </w:rPr>
-      </w:pPr>
-    </w:p>
-    <w:p>
-      <w:pPr>
-        <w:ind w:firstLine="1134"/>
-        <w:rPr>
-          <w:rFonts w:ascii="Times New Roman" w:hAnsi="Times New Roman" w:cs="Times New Roman"/>
-          <w:szCs w:val="26"/>
-          <w:lang w:val="en-GB"/>
-        </w:rPr>
-      </w:pPr>
-      <w:r>
-        <w:rPr>
-          <w:rFonts w:ascii="Times New Roman" w:hAnsi="Times New Roman" w:cs="Times New Roman"/>
-          <w:szCs w:val="26"/>
+          <w:rFonts w:ascii="Frutiger Next Pro Light" w:hAnsi="Frutiger Next Pro Light" w:cs="Times New Roman"/>
+          <w:lang w:val="en-GB"/>
+        </w:rPr>
+      </w:pPr>
+    </w:p>
+    <w:p>
+      <w:pPr>
+        <w:ind w:firstLine="1134"/>
+        <w:rPr>
+          <w:rFonts w:ascii="Frutiger Next Pro Light" w:hAnsi="Frutiger Next Pro Light" w:cs="Times New Roman"/>
+          <w:lang w:val="en-GB"/>
+        </w:rPr>
+      </w:pPr>
+      <w:r>
+        <w:rPr>
+          <w:rFonts w:ascii="Frutiger Next Pro Light" w:hAnsi="Frutiger Next Pro Light" w:cs="Times New Roman"/>
           <w:lang w:val="en-GB"/>
         </w:rPr>
         <w:t xml:space="preserve">Sleep takes us where we want. The woman </w:t>
@@ -521,15 +480,13 @@
       <w:pPr>
         <w:ind w:firstLine="1134"/>
         <w:rPr>
-          <w:rFonts w:ascii="Times New Roman" w:hAnsi="Times New Roman" w:cs="Times New Roman"/>
-          <w:szCs w:val="26"/>
-          <w:lang w:val="en-GB"/>
-        </w:rPr>
-      </w:pPr>
-      <w:r>
-        <w:rPr>
-          <w:rFonts w:ascii="Times New Roman" w:hAnsi="Times New Roman" w:cs="Times New Roman"/>
-          <w:szCs w:val="26"/>
+          <w:rFonts w:ascii="Frutiger Next Pro Light" w:hAnsi="Frutiger Next Pro Light" w:cs="Times New Roman"/>
+          <w:lang w:val="en-GB"/>
+        </w:rPr>
+      </w:pPr>
+      <w:r>
+        <w:rPr>
+          <w:rFonts w:ascii="Frutiger Next Pro Light" w:hAnsi="Frutiger Next Pro Light" w:cs="Times New Roman"/>
           <w:lang w:val="en-GB"/>
         </w:rPr>
         <w:t xml:space="preserve">who paid me no attention suddenly appears, </w:t>
@@ -539,15 +496,13 @@
       <w:pPr>
         <w:ind w:firstLine="1134"/>
         <w:rPr>
-          <w:rFonts w:ascii="Times New Roman" w:eastAsia="MS Mincho" w:hAnsi="Times New Roman" w:cs="Times New Roman"/>
-          <w:szCs w:val="26"/>
-          <w:lang w:val="en-GB"/>
-        </w:rPr>
-      </w:pPr>
-      <w:r>
-        <w:rPr>
-          <w:rFonts w:ascii="Times New Roman" w:hAnsi="Times New Roman" w:cs="Times New Roman"/>
-          <w:szCs w:val="26"/>
+          <w:rFonts w:ascii="Frutiger Next Pro Light" w:eastAsia="MS Mincho" w:hAnsi="Frutiger Next Pro Light" w:cs="Times New Roman"/>
+          <w:lang w:val="en-GB"/>
+        </w:rPr>
+      </w:pPr>
+      <w:r>
+        <w:rPr>
+          <w:rFonts w:ascii="Frutiger Next Pro Light" w:hAnsi="Frutiger Next Pro Light" w:cs="Times New Roman"/>
           <w:lang w:val="en-GB"/>
         </w:rPr>
         <w:t>sits on my lap and speaks, the red</w:t>
@@ -557,15 +512,13 @@
       <w:pPr>
         <w:ind w:firstLine="1134"/>
         <w:rPr>
-          <w:rFonts w:ascii="Times New Roman" w:hAnsi="Times New Roman" w:cs="Times New Roman"/>
-          <w:szCs w:val="26"/>
-          <w:lang w:val="en-GB"/>
-        </w:rPr>
-      </w:pPr>
-      <w:r>
-        <w:rPr>
-          <w:rFonts w:ascii="Times New Roman" w:hAnsi="Times New Roman" w:cs="Times New Roman"/>
-          <w:szCs w:val="26"/>
+          <w:rFonts w:ascii="Frutiger Next Pro Light" w:hAnsi="Frutiger Next Pro Light" w:cs="Times New Roman"/>
+          <w:lang w:val="en-GB"/>
+        </w:rPr>
+      </w:pPr>
+      <w:r>
+        <w:rPr>
+          <w:rFonts w:ascii="Frutiger Next Pro Light" w:hAnsi="Frutiger Next Pro Light" w:cs="Times New Roman"/>
           <w:lang w:val="en-GB"/>
         </w:rPr>
         <w:t xml:space="preserve">smear of her lips the blur of desire. </w:t>
@@ -575,33 +528,29 @@
       <w:pPr>
         <w:ind w:firstLine="1134"/>
         <w:rPr>
-          <w:rFonts w:ascii="Times New Roman" w:hAnsi="Times New Roman" w:cs="Times New Roman"/>
-          <w:sz w:val="22"/>
-          <w:lang w:val="en-GB"/>
-        </w:rPr>
-      </w:pPr>
-    </w:p>
-    <w:p>
-      <w:pPr>
-        <w:ind w:firstLine="1134"/>
-        <w:rPr>
-          <w:rFonts w:ascii="Times New Roman" w:hAnsi="Times New Roman" w:cs="Times New Roman"/>
-          <w:szCs w:val="26"/>
-          <w:lang w:val="en-GB"/>
-        </w:rPr>
-      </w:pPr>
-      <w:r>
-        <w:rPr>
-          <w:rFonts w:ascii="Times New Roman" w:hAnsi="Times New Roman" w:cs="Times New Roman"/>
-          <w:szCs w:val="26"/>
+          <w:rFonts w:ascii="Frutiger Next Pro Light" w:hAnsi="Frutiger Next Pro Light" w:cs="Times New Roman"/>
+          <w:lang w:val="en-GB"/>
+        </w:rPr>
+      </w:pPr>
+    </w:p>
+    <w:p>
+      <w:pPr>
+        <w:ind w:firstLine="1134"/>
+        <w:rPr>
+          <w:rFonts w:ascii="Frutiger Next Pro Light" w:hAnsi="Frutiger Next Pro Light" w:cs="Times New Roman"/>
+          <w:lang w:val="en-GB"/>
+        </w:rPr>
+      </w:pPr>
+      <w:r>
+        <w:rPr>
+          <w:rFonts w:ascii="Frutiger Next Pro Light" w:hAnsi="Frutiger Next Pro Light" w:cs="Times New Roman"/>
           <w:lang w:val="en-GB"/>
         </w:rPr>
         <w:t xml:space="preserve">Whereas, </w:t>
       </w:r>
       <w:r>
         <w:rPr>
-          <w:rFonts w:ascii="Times New Roman" w:hAnsi="Times New Roman" w:cs="Times New Roman"/>
-          <w:szCs w:val="26"/>
+          <w:rFonts w:ascii="Frutiger Next Pro Light" w:hAnsi="Frutiger Next Pro Light" w:cs="Times New Roman"/>
           <w:lang w:val="en-GB"/>
         </w:rPr>
         <w:t>awake, the vision of the child,</w:t>
@@ -611,23 +560,20 @@
       <w:pPr>
         <w:ind w:firstLine="1134"/>
         <w:rPr>
-          <w:rFonts w:ascii="Times New Roman" w:hAnsi="Times New Roman" w:cs="Times New Roman"/>
-          <w:szCs w:val="26"/>
-          <w:lang w:val="en-GB"/>
-        </w:rPr>
-      </w:pPr>
-      <w:r>
-        <w:rPr>
-          <w:rFonts w:ascii="Times New Roman" w:hAnsi="Times New Roman" w:cs="Times New Roman"/>
-          <w:szCs w:val="26"/>
+          <w:rFonts w:ascii="Frutiger Next Pro Light" w:hAnsi="Frutiger Next Pro Light" w:cs="Times New Roman"/>
+          <w:lang w:val="en-GB"/>
+        </w:rPr>
+      </w:pPr>
+      <w:r>
+        <w:rPr>
+          <w:rFonts w:ascii="Frutiger Next Pro Light" w:hAnsi="Frutiger Next Pro Light" w:cs="Times New Roman"/>
           <w:lang w:val="en-GB"/>
         </w:rPr>
         <w:t xml:space="preserve">obscured by </w:t>
       </w:r>
       <w:r>
         <w:rPr>
-          <w:rFonts w:ascii="Times New Roman" w:hAnsi="Times New Roman" w:cs="Times New Roman"/>
-          <w:szCs w:val="26"/>
+          <w:rFonts w:ascii="Frutiger Next Pro Light" w:hAnsi="Frutiger Next Pro Light" w:cs="Times New Roman"/>
           <w:lang w:val="en-GB"/>
         </w:rPr>
         <w:t>the treeline it weaves through,</w:t>
@@ -637,15 +583,13 @@
       <w:pPr>
         <w:ind w:firstLine="1134"/>
         <w:rPr>
-          <w:rFonts w:ascii="Times New Roman" w:eastAsia="MS Mincho" w:hAnsi="Times New Roman" w:cs="Times New Roman"/>
-          <w:szCs w:val="26"/>
-          <w:lang w:val="en-GB"/>
-        </w:rPr>
-      </w:pPr>
-      <w:r>
-        <w:rPr>
-          <w:rFonts w:ascii="Times New Roman" w:hAnsi="Times New Roman" w:cs="Times New Roman"/>
-          <w:szCs w:val="26"/>
+          <w:rFonts w:ascii="Frutiger Next Pro Light" w:eastAsia="MS Mincho" w:hAnsi="Frutiger Next Pro Light" w:cs="Times New Roman"/>
+          <w:lang w:val="en-GB"/>
+        </w:rPr>
+      </w:pPr>
+      <w:r>
+        <w:rPr>
+          <w:rFonts w:ascii="Frutiger Next Pro Light" w:hAnsi="Frutiger Next Pro Light" w:cs="Times New Roman"/>
           <w:lang w:val="en-GB"/>
         </w:rPr>
         <w:t>will not tempt: our gaze into innocence</w:t>
@@ -655,15 +599,13 @@
       <w:pPr>
         <w:ind w:firstLine="1134"/>
         <w:rPr>
-          <w:rFonts w:ascii="Times New Roman" w:hAnsi="Times New Roman" w:cs="Times New Roman"/>
-          <w:szCs w:val="26"/>
-          <w:lang w:val="en-GB"/>
-        </w:rPr>
-      </w:pPr>
-      <w:r>
-        <w:rPr>
-          <w:rFonts w:ascii="Times New Roman" w:hAnsi="Times New Roman" w:cs="Times New Roman"/>
-          <w:szCs w:val="26"/>
+          <w:rFonts w:ascii="Frutiger Next Pro Light" w:hAnsi="Frutiger Next Pro Light" w:cs="Times New Roman"/>
+          <w:lang w:val="en-GB"/>
+        </w:rPr>
+      </w:pPr>
+      <w:r>
+        <w:rPr>
+          <w:rFonts w:ascii="Frutiger Next Pro Light" w:hAnsi="Frutiger Next Pro Light" w:cs="Times New Roman"/>
           <w:lang w:val="en-GB"/>
         </w:rPr>
         <w:t xml:space="preserve">is like the wind which chills them, </w:t>
@@ -673,25 +615,22 @@
       <w:pPr>
         <w:ind w:firstLine="1134"/>
         <w:rPr>
-          <w:rFonts w:ascii="Times New Roman" w:hAnsi="Times New Roman" w:cs="Times New Roman"/>
-          <w:sz w:val="22"/>
-          <w:lang w:val="en-GB"/>
-        </w:rPr>
-      </w:pPr>
-    </w:p>
-    <w:p>
-      <w:pPr>
-        <w:ind w:firstLine="1134"/>
-        <w:rPr>
-          <w:rFonts w:ascii="Times New Roman" w:hAnsi="Times New Roman" w:cs="Times New Roman"/>
-          <w:szCs w:val="26"/>
-          <w:lang w:val="en-GB"/>
-        </w:rPr>
-      </w:pPr>
-      <w:r>
-        <w:rPr>
-          <w:rFonts w:ascii="Times New Roman" w:hAnsi="Times New Roman" w:cs="Times New Roman"/>
-          <w:szCs w:val="26"/>
+          <w:rFonts w:ascii="Frutiger Next Pro Light" w:hAnsi="Frutiger Next Pro Light" w:cs="Times New Roman"/>
+          <w:lang w:val="en-GB"/>
+        </w:rPr>
+      </w:pPr>
+    </w:p>
+    <w:p>
+      <w:pPr>
+        <w:ind w:firstLine="1134"/>
+        <w:rPr>
+          <w:rFonts w:ascii="Frutiger Next Pro Light" w:hAnsi="Frutiger Next Pro Light" w:cs="Times New Roman"/>
+          <w:lang w:val="en-GB"/>
+        </w:rPr>
+      </w:pPr>
+      <w:r>
+        <w:rPr>
+          <w:rFonts w:ascii="Frutiger Next Pro Light" w:hAnsi="Frutiger Next Pro Light" w:cs="Times New Roman"/>
           <w:lang w:val="en-GB"/>
         </w:rPr>
         <w:t xml:space="preserve">drags our bodies through the repetitions </w:t>
@@ -701,15 +640,13 @@
       <w:pPr>
         <w:ind w:firstLine="1134"/>
         <w:rPr>
-          <w:rFonts w:ascii="Times New Roman" w:eastAsia="MS Mincho" w:hAnsi="Times New Roman" w:cs="Times New Roman"/>
-          <w:szCs w:val="26"/>
-          <w:lang w:val="en-GB"/>
-        </w:rPr>
-      </w:pPr>
-      <w:r>
-        <w:rPr>
-          <w:rFonts w:ascii="Times New Roman" w:hAnsi="Times New Roman" w:cs="Times New Roman"/>
-          <w:szCs w:val="26"/>
+          <w:rFonts w:ascii="Frutiger Next Pro Light" w:eastAsia="MS Mincho" w:hAnsi="Frutiger Next Pro Light" w:cs="Times New Roman"/>
+          <w:lang w:val="en-GB"/>
+        </w:rPr>
+      </w:pPr>
+      <w:r>
+        <w:rPr>
+          <w:rFonts w:ascii="Frutiger Next Pro Light" w:hAnsi="Frutiger Next Pro Light" w:cs="Times New Roman"/>
           <w:lang w:val="en-GB"/>
         </w:rPr>
         <w:t>we become, and like the spark</w:t>
@@ -719,15 +656,13 @@
       <w:pPr>
         <w:ind w:firstLine="1134"/>
         <w:rPr>
-          <w:rFonts w:ascii="Times New Roman" w:hAnsi="Times New Roman" w:cs="Times New Roman"/>
-          <w:szCs w:val="26"/>
-          <w:lang w:val="en-GB"/>
-        </w:rPr>
-      </w:pPr>
-      <w:r>
-        <w:rPr>
-          <w:rFonts w:ascii="Times New Roman" w:hAnsi="Times New Roman" w:cs="Times New Roman"/>
-          <w:szCs w:val="26"/>
+          <w:rFonts w:ascii="Frutiger Next Pro Light" w:hAnsi="Frutiger Next Pro Light" w:cs="Times New Roman"/>
+          <w:lang w:val="en-GB"/>
+        </w:rPr>
+      </w:pPr>
+      <w:r>
+        <w:rPr>
+          <w:rFonts w:ascii="Frutiger Next Pro Light" w:hAnsi="Frutiger Next Pro Light" w:cs="Times New Roman"/>
           <w:lang w:val="en-GB"/>
         </w:rPr>
         <w:t xml:space="preserve">of daylight presses down on us. </w:t>
@@ -746,30 +681,57 @@
     </w:p>
     <w:p>
       <w:pPr>
+        <w:ind w:left="-142" w:right="-563"/>
         <w:jc w:val="right"/>
         <w:rPr>
-          <w:rFonts w:ascii="Times New Roman" w:hAnsi="Times New Roman" w:cs="Times New Roman"/>
+          <w:rFonts w:ascii="Frutiger Next Pro Medium" w:hAnsi="Frutiger Next Pro Medium" w:cs="Times New Roman"/>
           <w:szCs w:val="26"/>
           <w:lang w:val="en-GB"/>
         </w:rPr>
       </w:pPr>
       <w:r>
         <w:rPr>
-          <w:rFonts w:ascii="Times New Roman" w:hAnsi="Times New Roman" w:cs="Times New Roman"/>
+          <w:rFonts w:ascii="Frutiger Next Pro Medium" w:hAnsi="Frutiger Next Pro Medium" w:cs="Times New Roman"/>
           <w:szCs w:val="26"/>
           <w:lang w:val="en-GB"/>
         </w:rPr>
-        <w:t>-</w:t>
+        <w:t xml:space="preserve">Ira </w:t>
+      </w:r>
+      <w:proofErr w:type="spellStart"/>
+      <w:r>
+        <w:rPr>
+          <w:rFonts w:ascii="Frutiger Next Pro Medium" w:hAnsi="Frutiger Next Pro Medium" w:cs="Times New Roman"/>
+          <w:szCs w:val="26"/>
+          <w:lang w:val="en-GB"/>
+        </w:rPr>
+        <w:t>Sadoff</w:t>
+      </w:r>
+      <w:proofErr w:type="spellEnd"/>
+      <w:r>
+        <w:rPr>
+          <w:rFonts w:ascii="Frutiger Next Pro Medium" w:hAnsi="Frutiger Next Pro Medium" w:cs="Times New Roman"/>
+          <w:szCs w:val="26"/>
+          <w:lang w:val="en-GB"/>
+        </w:rPr>
+        <w:t xml:space="preserve">, </w:t>
       </w:r>
       <w:bookmarkStart w:id="0" w:name="_GoBack"/>
       <w:bookmarkEnd w:id="0"/>
       <w:r>
         <w:rPr>
-          <w:rFonts w:ascii="Times New Roman" w:hAnsi="Times New Roman" w:cs="Times New Roman"/>
+          <w:rFonts w:ascii="Frutiger Next Pro Medium" w:hAnsi="Frutiger Next Pro Medium" w:cs="Times New Roman"/>
           <w:szCs w:val="26"/>
           <w:lang w:val="en-GB"/>
         </w:rPr>
-        <w:t xml:space="preserve">Ira Sadoff, “Invasion of the Body Snatchers”, Ploughshares, Vol. 6, No. 2 (1980), pp. 56-57 </w:t>
+        <w:t xml:space="preserve">“Invasion of the Body Snatchers”, Ploughshares, </w:t>
+      </w:r>
+      <w:r>
+        <w:rPr>
+          <w:rFonts w:ascii="Frutiger Next Pro Medium" w:hAnsi="Frutiger Next Pro Medium" w:cs="Times New Roman"/>
+          <w:szCs w:val="26"/>
+          <w:lang w:val="en-GB"/>
+        </w:rPr>
+        <w:t>Vol. 6, No. 2 (1980), pp. 56-57.</w:t>
       </w:r>
     </w:p>
     <w:sectPr>
@@ -1846,6 +1808,7 @@
   <w:style w:type="character" w:default="1" w:styleId="DefaultParagraphFont">
     <w:name w:val="Default Paragraph Font"/>
     <w:uiPriority w:val="1"/>
+    <w:semiHidden/>
     <w:unhideWhenUsed/>
   </w:style>
   <w:style w:type="table" w:default="1" w:styleId="TableNormal">
@@ -2289,7 +2252,7 @@
 </file>
 
 <file path=customXml/itemProps1.xml><?xml version="1.0" encoding="utf-8"?>
-<ds:datastoreItem xmlns:ds="http://schemas.openxmlformats.org/officeDocument/2006/customXml" ds:itemID="{19FDCFF4-2177-EE4D-AF10-F51165F29968}">
+<ds:datastoreItem xmlns:ds="http://schemas.openxmlformats.org/officeDocument/2006/customXml" ds:itemID="{285EB6A5-02BB-C145-B8DB-678FF26092DB}">
   <ds:schemaRefs>
     <ds:schemaRef ds:uri="http://schemas.openxmlformats.org/officeDocument/2006/bibliography"/>
   </ds:schemaRefs>

</xml_diff>